<commit_message>
Creation de la classe TicketListener
</commit_message>
<xml_diff>
--- a/Brandon-Fotio_TP1P2_SPRINGBOOT_v2.docx
+++ b/Brandon-Fotio_TP1P2_SPRINGBOOT_v2.docx
@@ -410,6 +410,33 @@
             </w:pPr>
             <w:r>
               <w:t>@PrePersist :</w:t>
+            </w:r>
+            <w:r>
+              <w:t xml:space="preserve"> S’</w:t>
+            </w:r>
+            <w:proofErr w:type="spellStart"/>
+            <w:r>
+              <w:t>execute</w:t>
+            </w:r>
+            <w:proofErr w:type="spellEnd"/>
+            <w:r>
+              <w:t xml:space="preserve"> avant qu’un nouvel objet soit enregistre dans la base de </w:t>
+            </w:r>
+            <w:proofErr w:type="spellStart"/>
+            <w:r>
+              <w:t>donnee</w:t>
+            </w:r>
+            <w:proofErr w:type="spellEnd"/>
+            <w:r>
+              <w:t xml:space="preserve"> et permet </w:t>
+            </w:r>
+            <w:proofErr w:type="gramStart"/>
+            <w:r>
+              <w:t>d’initialiser  des</w:t>
+            </w:r>
+            <w:proofErr w:type="gramEnd"/>
+            <w:r>
+              <w:t xml:space="preserve"> champ automatiquement</w:t>
             </w:r>
           </w:p>
         </w:tc>
@@ -514,6 +541,35 @@
             <w:pPr>
               <w:spacing w:line="278" w:lineRule="auto"/>
             </w:pPr>
+            <w:r>
+              <w:t>S’</w:t>
+            </w:r>
+            <w:proofErr w:type="spellStart"/>
+            <w:r>
+              <w:t>excute</w:t>
+            </w:r>
+            <w:proofErr w:type="spellEnd"/>
+            <w:r>
+              <w:t xml:space="preserve"> avant qu’un objet existant soit mis </w:t>
+            </w:r>
+            <w:proofErr w:type="gramStart"/>
+            <w:r>
+              <w:t>a</w:t>
+            </w:r>
+            <w:proofErr w:type="gramEnd"/>
+            <w:r>
+              <w:t xml:space="preserve"> jour et permet de mettre </w:t>
+            </w:r>
+            <w:proofErr w:type="spellStart"/>
+            <w:proofErr w:type="gramStart"/>
+            <w:r>
+              <w:t>a</w:t>
+            </w:r>
+            <w:proofErr w:type="spellEnd"/>
+            <w:proofErr w:type="gramEnd"/>
+            <w:r>
+              <w:t xml:space="preserve"> jour certaine</w:t>
+            </w:r>
           </w:p>
         </w:tc>
       </w:tr>
@@ -526,6 +582,9 @@
             <w:pPr>
               <w:spacing w:line="278" w:lineRule="auto"/>
             </w:pPr>
+            <w:r>
+              <w:t xml:space="preserve">Valeurs automatiquement </w:t>
+            </w:r>
           </w:p>
         </w:tc>
       </w:tr>
@@ -605,6 +664,17 @@
             <w:pPr>
               <w:spacing w:line="278" w:lineRule="auto"/>
             </w:pPr>
+            <w:r>
+              <w:t>S’</w:t>
+            </w:r>
+            <w:proofErr w:type="spellStart"/>
+            <w:r>
+              <w:t>execute</w:t>
+            </w:r>
+            <w:proofErr w:type="spellEnd"/>
+            <w:r>
+              <w:t xml:space="preserve"> juste après qu’un objet est charge depuis la bd et permet d’effectuer </w:t>
+            </w:r>
           </w:p>
         </w:tc>
       </w:tr>
@@ -617,6 +687,14 @@
             <w:pPr>
               <w:spacing w:line="278" w:lineRule="auto"/>
             </w:pPr>
+            <w:r>
+              <w:t xml:space="preserve">Des actions après la </w:t>
+            </w:r>
+            <w:proofErr w:type="spellStart"/>
+            <w:r>
+              <w:t>recuperation</w:t>
+            </w:r>
+            <w:proofErr w:type="spellEnd"/>
           </w:p>
         </w:tc>
       </w:tr>
@@ -696,6 +774,25 @@
             <w:pPr>
               <w:spacing w:line="278" w:lineRule="auto"/>
             </w:pPr>
+            <w:r>
+              <w:t>S’</w:t>
+            </w:r>
+            <w:proofErr w:type="spellStart"/>
+            <w:r>
+              <w:t>execute</w:t>
+            </w:r>
+            <w:proofErr w:type="spellEnd"/>
+            <w:r>
+              <w:t xml:space="preserve"> juste avant qu’un objet soit supprimer de la bd et permet d’effectuer des vérifications </w:t>
+            </w:r>
+            <w:proofErr w:type="spellStart"/>
+            <w:r>
+              <w:t>ous</w:t>
+            </w:r>
+            <w:proofErr w:type="spellEnd"/>
+            <w:r>
+              <w:t xml:space="preserve"> auvegarde</w:t>
+            </w:r>
           </w:p>
         </w:tc>
       </w:tr>
@@ -804,6 +901,9 @@
             <w:pPr>
               <w:spacing w:line="278" w:lineRule="auto"/>
             </w:pPr>
+            <w:r>
+              <w:t>Permet de lier une classe externe</w:t>
+            </w:r>
           </w:p>
         </w:tc>
       </w:tr>
@@ -907,6 +1007,9 @@
             <w:pPr>
               <w:spacing w:line="278" w:lineRule="auto"/>
             </w:pPr>
+            <w:r>
+              <w:t>Indique qu’une classe est un service dans Spring</w:t>
+            </w:r>
           </w:p>
         </w:tc>
       </w:tr>
@@ -967,6 +1070,7 @@
     </w:p>
     <w:p>
       <w:r>
+        <w:lastRenderedPageBreak/>
         <w:br w:type="page"/>
       </w:r>
     </w:p>

</xml_diff>